<commit_message>
added intro, objectives, and notes. see #12
</commit_message>
<xml_diff>
--- a/Exploring Mileage Stats Mobile.docx
+++ b/Exploring Mileage Stats Mobile.docx
@@ -1,6 +1,6 @@
 
 <file path=word/document.xml><?xml version="1.0" encoding="utf-8"?>
-<w:document xmlns:wpc="http://schemas.microsoft.com/office/word/2010/wordprocessingCanvas" xmlns:mc="http://schemas.openxmlformats.org/markup-compatibility/2006" xmlns:o="urn:schemas-microsoft-com:office:office" xmlns:r="http://schemas.openxmlformats.org/officeDocument/2006/relationships" xmlns:m="http://schemas.openxmlformats.org/officeDocument/2006/math" xmlns:v="urn:schemas-microsoft-com:vml" xmlns:wp14="http://schemas.microsoft.com/office/word/2010/wordprocessingDrawing" xmlns:wp="http://schemas.openxmlformats.org/drawingml/2006/wordprocessingDrawing" xmlns:w10="urn:schemas-microsoft-com:office:word" xmlns:w="http://schemas.openxmlformats.org/wordprocessingml/2006/main" xmlns:w14="http://schemas.microsoft.com/office/word/2010/wordml" xmlns:wpg="http://schemas.microsoft.com/office/word/2010/wordprocessingGroup" xmlns:wpi="http://schemas.microsoft.com/office/word/2010/wordprocessingInk" xmlns:wne="http://schemas.microsoft.com/office/word/2006/wordml" xmlns:wps="http://schemas.microsoft.com/office/word/2010/wordprocessingShape" mc:Ignorable="w14 wp14">
+<w:document xmlns:wpc="http://schemas.microsoft.com/office/word/2010/wordprocessingCanvas" xmlns:mo="http://schemas.microsoft.com/office/mac/office/2008/main" xmlns:mc="http://schemas.openxmlformats.org/markup-compatibility/2006" xmlns:mv="urn:schemas-microsoft-com:mac:vml" xmlns:o="urn:schemas-microsoft-com:office:office" xmlns:r="http://schemas.openxmlformats.org/officeDocument/2006/relationships" xmlns:m="http://schemas.openxmlformats.org/officeDocument/2006/math" xmlns:v="urn:schemas-microsoft-com:vml" xmlns:wp14="http://schemas.microsoft.com/office/word/2010/wordprocessingDrawing" xmlns:wp="http://schemas.openxmlformats.org/drawingml/2006/wordprocessingDrawing" xmlns:w10="urn:schemas-microsoft-com:office:word" xmlns:w="http://schemas.openxmlformats.org/wordprocessingml/2006/main" xmlns:w14="http://schemas.microsoft.com/office/word/2010/wordml" xmlns:wpg="http://schemas.microsoft.com/office/word/2010/wordprocessingGroup" xmlns:wpi="http://schemas.microsoft.com/office/word/2010/wordprocessingInk" xmlns:wne="http://schemas.microsoft.com/office/word/2006/wordml" xmlns:wps="http://schemas.microsoft.com/office/word/2010/wordprocessingShape" mc:Ignorable="w14 wp14">
   <w:body>
     <w:sdt>
       <w:sdtPr>
@@ -23,22 +23,158 @@
         </w:p>
       </w:sdtContent>
     </w:sdt>
-    <w:p/>
+    <w:p>
+      <w:r>
+        <w:t>The Project Liike team built Mileage Stats Mobile to ensure the guidance is realistic and make sure critical details weren’t being overlooked. This topic covers the scenario, specific implementations details, and rationale for a mobile experience built from an existing web application.</w:t>
+      </w:r>
+    </w:p>
+    <w:p>
+      <w:pPr>
+        <w:pStyle w:val="Heading2"/>
+      </w:pPr>
+      <w:r>
+        <w:t>Objectives</w:t>
+      </w:r>
+    </w:p>
     <w:p>
       <w:pPr>
         <w:pStyle w:val="ListParagraph"/>
         <w:numPr>
           <w:ilvl w:val="0"/>
-          <w:numId w:val="21"/>
+          <w:numId w:val="22"/>
         </w:numPr>
       </w:pPr>
+      <w:r>
+        <w:t>Explain the scenario/goals of the app</w:t>
+      </w:r>
+      <w:r>
+        <w:t xml:space="preserve"> - context for our decisions</w:t>
+      </w:r>
+    </w:p>
+    <w:p>
+      <w:pPr>
+        <w:pStyle w:val="ListParagraph"/>
+        <w:numPr>
+          <w:ilvl w:val="1"/>
+          <w:numId w:val="22"/>
+        </w:numPr>
+      </w:pPr>
+      <w:r>
+        <w:t>Explain the rationale for the Wow, Works, and Whoops experiences</w:t>
+      </w:r>
+    </w:p>
+    <w:p>
+      <w:pPr>
+        <w:pStyle w:val="ListParagraph"/>
+        <w:numPr>
+          <w:ilvl w:val="0"/>
+          <w:numId w:val="22"/>
+        </w:numPr>
+      </w:pPr>
+      <w:r>
+        <w:t>Describe the caveats of building a single-page interface</w:t>
+      </w:r>
+    </w:p>
+    <w:p>
+      <w:pPr>
+        <w:pStyle w:val="ListParagraph"/>
+        <w:numPr>
+          <w:ilvl w:val="1"/>
+          <w:numId w:val="22"/>
+        </w:numPr>
+      </w:pPr>
+      <w:r>
+        <w:t>This could potentially be broken out into a separate topic</w:t>
+      </w:r>
+    </w:p>
+    <w:p>
+      <w:pPr>
+        <w:pStyle w:val="ListParagraph"/>
+        <w:numPr>
+          <w:ilvl w:val="0"/>
+          <w:numId w:val="22"/>
+        </w:numPr>
+      </w:pPr>
+      <w:r>
+        <w:t>Discuss the importance of a consistent URL structure across all experiences</w:t>
+      </w:r>
+    </w:p>
+    <w:p>
+      <w:pPr>
+        <w:pStyle w:val="ListParagraph"/>
+        <w:numPr>
+          <w:ilvl w:val="0"/>
+          <w:numId w:val="22"/>
+        </w:numPr>
+      </w:pPr>
+      <w:r>
+        <w:t xml:space="preserve">Describe the relationship between the mobile </w:t>
+      </w:r>
+      <w:r>
+        <w:t xml:space="preserve">and existing desktop </w:t>
+      </w:r>
+      <w:r>
+        <w:t>experience</w:t>
+      </w:r>
+      <w:r>
+        <w:t>s</w:t>
+      </w:r>
       <w:bookmarkStart w:id="0" w:name="_GoBack"/>
-      <w:r>
-        <w:t>Goals, technologies etc.</w:t>
-      </w:r>
       <w:bookmarkEnd w:id="0"/>
     </w:p>
-    <w:p/>
+    <w:p>
+      <w:pPr>
+        <w:pStyle w:val="ListParagraph"/>
+        <w:numPr>
+          <w:ilvl w:val="0"/>
+          <w:numId w:val="22"/>
+        </w:numPr>
+      </w:pPr>
+      <w:r>
+        <w:t>List the technologies/libraries/frameworks used and why they were chosen</w:t>
+      </w:r>
+    </w:p>
+    <w:p>
+      <w:pPr>
+        <w:pStyle w:val="Heading2"/>
+      </w:pPr>
+      <w:r>
+        <w:t>Notes</w:t>
+      </w:r>
+    </w:p>
+    <w:p>
+      <w:pPr>
+        <w:pStyle w:val="ListParagraph"/>
+        <w:numPr>
+          <w:ilvl w:val="0"/>
+          <w:numId w:val="23"/>
+        </w:numPr>
+      </w:pPr>
+      <w:r>
+        <w:t xml:space="preserve">This topic will remain in </w:t>
+      </w:r>
+      <w:r>
+        <w:rPr>
+          <w:i/>
+        </w:rPr>
+        <w:t>early draft</w:t>
+      </w:r>
+      <w:r>
+        <w:t xml:space="preserve"> until Mileage Stats Mobile is finished.</w:t>
+      </w:r>
+    </w:p>
+    <w:p>
+      <w:pPr>
+        <w:pStyle w:val="ListParagraph"/>
+        <w:numPr>
+          <w:ilvl w:val="0"/>
+          <w:numId w:val="23"/>
+        </w:numPr>
+      </w:pPr>
+      <w:r>
+        <w:t>We’re going to need an easy way to refer to the app since we’ll do so a lot in this topic. MSM? Mobile Mileage Stats (MMS)?</w:t>
+      </w:r>
+    </w:p>
     <w:sectPr>
       <w:pgSz w:w="12240" w:h="15840"/>
       <w:pgMar w:top="1440" w:right="1440" w:bottom="1440" w:left="1440" w:header="720" w:footer="720" w:gutter="0"/>
@@ -50,7 +186,7 @@
 </file>
 
 <file path=word/numbering.xml><?xml version="1.0" encoding="utf-8"?>
-<w:numbering xmlns:wpc="http://schemas.microsoft.com/office/word/2010/wordprocessingCanvas" xmlns:mc="http://schemas.openxmlformats.org/markup-compatibility/2006" xmlns:o="urn:schemas-microsoft-com:office:office" xmlns:r="http://schemas.openxmlformats.org/officeDocument/2006/relationships" xmlns:m="http://schemas.openxmlformats.org/officeDocument/2006/math" xmlns:v="urn:schemas-microsoft-com:vml" xmlns:wp14="http://schemas.microsoft.com/office/word/2010/wordprocessingDrawing" xmlns:wp="http://schemas.openxmlformats.org/drawingml/2006/wordprocessingDrawing" xmlns:w10="urn:schemas-microsoft-com:office:word" xmlns:w="http://schemas.openxmlformats.org/wordprocessingml/2006/main" xmlns:w14="http://schemas.microsoft.com/office/word/2010/wordml" xmlns:wpg="http://schemas.microsoft.com/office/word/2010/wordprocessingGroup" xmlns:wpi="http://schemas.microsoft.com/office/word/2010/wordprocessingInk" xmlns:wne="http://schemas.microsoft.com/office/word/2006/wordml" xmlns:wps="http://schemas.microsoft.com/office/word/2010/wordprocessingShape" mc:Ignorable="w14 wp14">
+<w:numbering xmlns:wpc="http://schemas.microsoft.com/office/word/2010/wordprocessingCanvas" xmlns:mo="http://schemas.microsoft.com/office/mac/office/2008/main" xmlns:mc="http://schemas.openxmlformats.org/markup-compatibility/2006" xmlns:mv="urn:schemas-microsoft-com:mac:vml" xmlns:o="urn:schemas-microsoft-com:office:office" xmlns:r="http://schemas.openxmlformats.org/officeDocument/2006/relationships" xmlns:m="http://schemas.openxmlformats.org/officeDocument/2006/math" xmlns:v="urn:schemas-microsoft-com:vml" xmlns:wp14="http://schemas.microsoft.com/office/word/2010/wordprocessingDrawing" xmlns:wp="http://schemas.openxmlformats.org/drawingml/2006/wordprocessingDrawing" xmlns:w10="urn:schemas-microsoft-com:office:word" xmlns:w="http://schemas.openxmlformats.org/wordprocessingml/2006/main" xmlns:w14="http://schemas.microsoft.com/office/word/2010/wordml" xmlns:wpg="http://schemas.microsoft.com/office/word/2010/wordprocessingGroup" xmlns:wpi="http://schemas.microsoft.com/office/word/2010/wordprocessingInk" xmlns:wne="http://schemas.microsoft.com/office/word/2006/wordml" xmlns:wps="http://schemas.microsoft.com/office/word/2010/wordprocessingShape" mc:Ignorable="w14 wp14">
   <w:abstractNum w:abstractNumId="0">
     <w:nsid w:val="155C1EBB"/>
     <w:multiLevelType w:val="multilevel"/>
@@ -315,6 +451,119 @@
     </w:lvl>
   </w:abstractNum>
   <w:abstractNum w:abstractNumId="2">
+    <w:nsid w:val="2289113A"/>
+    <w:multiLevelType w:val="hybridMultilevel"/>
+    <w:tmpl w:val="3C947064"/>
+    <w:lvl w:ilvl="0" w:tplc="04090001">
+      <w:start w:val="1"/>
+      <w:numFmt w:val="bullet"/>
+      <w:lvlText w:val=""/>
+      <w:lvlJc w:val="left"/>
+      <w:pPr>
+        <w:ind w:left="720" w:hanging="360"/>
+      </w:pPr>
+      <w:rPr>
+        <w:rFonts w:ascii="Symbol" w:hAnsi="Symbol" w:hint="default"/>
+      </w:rPr>
+    </w:lvl>
+    <w:lvl w:ilvl="1" w:tplc="04090003" w:tentative="1">
+      <w:start w:val="1"/>
+      <w:numFmt w:val="bullet"/>
+      <w:lvlText w:val="o"/>
+      <w:lvlJc w:val="left"/>
+      <w:pPr>
+        <w:ind w:left="1440" w:hanging="360"/>
+      </w:pPr>
+      <w:rPr>
+        <w:rFonts w:ascii="Courier New" w:hAnsi="Courier New" w:hint="default"/>
+      </w:rPr>
+    </w:lvl>
+    <w:lvl w:ilvl="2" w:tplc="04090005" w:tentative="1">
+      <w:start w:val="1"/>
+      <w:numFmt w:val="bullet"/>
+      <w:lvlText w:val=""/>
+      <w:lvlJc w:val="left"/>
+      <w:pPr>
+        <w:ind w:left="2160" w:hanging="360"/>
+      </w:pPr>
+      <w:rPr>
+        <w:rFonts w:ascii="Wingdings" w:hAnsi="Wingdings" w:hint="default"/>
+      </w:rPr>
+    </w:lvl>
+    <w:lvl w:ilvl="3" w:tplc="04090001" w:tentative="1">
+      <w:start w:val="1"/>
+      <w:numFmt w:val="bullet"/>
+      <w:lvlText w:val=""/>
+      <w:lvlJc w:val="left"/>
+      <w:pPr>
+        <w:ind w:left="2880" w:hanging="360"/>
+      </w:pPr>
+      <w:rPr>
+        <w:rFonts w:ascii="Symbol" w:hAnsi="Symbol" w:hint="default"/>
+      </w:rPr>
+    </w:lvl>
+    <w:lvl w:ilvl="4" w:tplc="04090003" w:tentative="1">
+      <w:start w:val="1"/>
+      <w:numFmt w:val="bullet"/>
+      <w:lvlText w:val="o"/>
+      <w:lvlJc w:val="left"/>
+      <w:pPr>
+        <w:ind w:left="3600" w:hanging="360"/>
+      </w:pPr>
+      <w:rPr>
+        <w:rFonts w:ascii="Courier New" w:hAnsi="Courier New" w:hint="default"/>
+      </w:rPr>
+    </w:lvl>
+    <w:lvl w:ilvl="5" w:tplc="04090005" w:tentative="1">
+      <w:start w:val="1"/>
+      <w:numFmt w:val="bullet"/>
+      <w:lvlText w:val=""/>
+      <w:lvlJc w:val="left"/>
+      <w:pPr>
+        <w:ind w:left="4320" w:hanging="360"/>
+      </w:pPr>
+      <w:rPr>
+        <w:rFonts w:ascii="Wingdings" w:hAnsi="Wingdings" w:hint="default"/>
+      </w:rPr>
+    </w:lvl>
+    <w:lvl w:ilvl="6" w:tplc="04090001" w:tentative="1">
+      <w:start w:val="1"/>
+      <w:numFmt w:val="bullet"/>
+      <w:lvlText w:val=""/>
+      <w:lvlJc w:val="left"/>
+      <w:pPr>
+        <w:ind w:left="5040" w:hanging="360"/>
+      </w:pPr>
+      <w:rPr>
+        <w:rFonts w:ascii="Symbol" w:hAnsi="Symbol" w:hint="default"/>
+      </w:rPr>
+    </w:lvl>
+    <w:lvl w:ilvl="7" w:tplc="04090003" w:tentative="1">
+      <w:start w:val="1"/>
+      <w:numFmt w:val="bullet"/>
+      <w:lvlText w:val="o"/>
+      <w:lvlJc w:val="left"/>
+      <w:pPr>
+        <w:ind w:left="5760" w:hanging="360"/>
+      </w:pPr>
+      <w:rPr>
+        <w:rFonts w:ascii="Courier New" w:hAnsi="Courier New" w:hint="default"/>
+      </w:rPr>
+    </w:lvl>
+    <w:lvl w:ilvl="8" w:tplc="04090005" w:tentative="1">
+      <w:start w:val="1"/>
+      <w:numFmt w:val="bullet"/>
+      <w:lvlText w:val=""/>
+      <w:lvlJc w:val="left"/>
+      <w:pPr>
+        <w:ind w:left="6480" w:hanging="360"/>
+      </w:pPr>
+      <w:rPr>
+        <w:rFonts w:ascii="Wingdings" w:hAnsi="Wingdings" w:hint="default"/>
+      </w:rPr>
+    </w:lvl>
+  </w:abstractNum>
+  <w:abstractNum w:abstractNumId="3">
     <w:nsid w:val="22CF1DFA"/>
     <w:multiLevelType w:val="hybridMultilevel"/>
     <w:tmpl w:val="6D6C6A48"/>
@@ -427,7 +676,7 @@
       </w:rPr>
     </w:lvl>
   </w:abstractNum>
-  <w:abstractNum w:abstractNumId="3">
+  <w:abstractNum w:abstractNumId="4">
     <w:nsid w:val="2D485C3F"/>
     <w:multiLevelType w:val="multilevel"/>
     <w:tmpl w:val="0E900554"/>
@@ -561,7 +810,7 @@
       </w:rPr>
     </w:lvl>
   </w:abstractNum>
-  <w:abstractNum w:abstractNumId="4">
+  <w:abstractNum w:abstractNumId="5">
     <w:nsid w:val="33673A9A"/>
     <w:multiLevelType w:val="multilevel"/>
     <w:tmpl w:val="7C0675A4"/>
@@ -695,7 +944,7 @@
       </w:rPr>
     </w:lvl>
   </w:abstractNum>
-  <w:abstractNum w:abstractNumId="5">
+  <w:abstractNum w:abstractNumId="6">
     <w:nsid w:val="3BDF086C"/>
     <w:multiLevelType w:val="hybridMultilevel"/>
     <w:tmpl w:val="306C0596"/>
@@ -809,7 +1058,7 @@
       </w:rPr>
     </w:lvl>
   </w:abstractNum>
-  <w:abstractNum w:abstractNumId="6">
+  <w:abstractNum w:abstractNumId="7">
     <w:nsid w:val="4F7740E6"/>
     <w:multiLevelType w:val="multilevel"/>
     <w:tmpl w:val="3AFC2192"/>
@@ -927,7 +1176,120 @@
       </w:rPr>
     </w:lvl>
   </w:abstractNum>
-  <w:abstractNum w:abstractNumId="7">
+  <w:abstractNum w:abstractNumId="8">
+    <w:nsid w:val="52CA556C"/>
+    <w:multiLevelType w:val="hybridMultilevel"/>
+    <w:tmpl w:val="CAB4FE90"/>
+    <w:lvl w:ilvl="0" w:tplc="04090001">
+      <w:start w:val="1"/>
+      <w:numFmt w:val="bullet"/>
+      <w:lvlText w:val=""/>
+      <w:lvlJc w:val="left"/>
+      <w:pPr>
+        <w:ind w:left="720" w:hanging="360"/>
+      </w:pPr>
+      <w:rPr>
+        <w:rFonts w:ascii="Symbol" w:hAnsi="Symbol" w:hint="default"/>
+      </w:rPr>
+    </w:lvl>
+    <w:lvl w:ilvl="1" w:tplc="04090003">
+      <w:start w:val="1"/>
+      <w:numFmt w:val="bullet"/>
+      <w:lvlText w:val="o"/>
+      <w:lvlJc w:val="left"/>
+      <w:pPr>
+        <w:ind w:left="1440" w:hanging="360"/>
+      </w:pPr>
+      <w:rPr>
+        <w:rFonts w:ascii="Courier New" w:hAnsi="Courier New" w:hint="default"/>
+      </w:rPr>
+    </w:lvl>
+    <w:lvl w:ilvl="2" w:tplc="04090005" w:tentative="1">
+      <w:start w:val="1"/>
+      <w:numFmt w:val="bullet"/>
+      <w:lvlText w:val=""/>
+      <w:lvlJc w:val="left"/>
+      <w:pPr>
+        <w:ind w:left="2160" w:hanging="360"/>
+      </w:pPr>
+      <w:rPr>
+        <w:rFonts w:ascii="Wingdings" w:hAnsi="Wingdings" w:hint="default"/>
+      </w:rPr>
+    </w:lvl>
+    <w:lvl w:ilvl="3" w:tplc="04090001" w:tentative="1">
+      <w:start w:val="1"/>
+      <w:numFmt w:val="bullet"/>
+      <w:lvlText w:val=""/>
+      <w:lvlJc w:val="left"/>
+      <w:pPr>
+        <w:ind w:left="2880" w:hanging="360"/>
+      </w:pPr>
+      <w:rPr>
+        <w:rFonts w:ascii="Symbol" w:hAnsi="Symbol" w:hint="default"/>
+      </w:rPr>
+    </w:lvl>
+    <w:lvl w:ilvl="4" w:tplc="04090003" w:tentative="1">
+      <w:start w:val="1"/>
+      <w:numFmt w:val="bullet"/>
+      <w:lvlText w:val="o"/>
+      <w:lvlJc w:val="left"/>
+      <w:pPr>
+        <w:ind w:left="3600" w:hanging="360"/>
+      </w:pPr>
+      <w:rPr>
+        <w:rFonts w:ascii="Courier New" w:hAnsi="Courier New" w:hint="default"/>
+      </w:rPr>
+    </w:lvl>
+    <w:lvl w:ilvl="5" w:tplc="04090005" w:tentative="1">
+      <w:start w:val="1"/>
+      <w:numFmt w:val="bullet"/>
+      <w:lvlText w:val=""/>
+      <w:lvlJc w:val="left"/>
+      <w:pPr>
+        <w:ind w:left="4320" w:hanging="360"/>
+      </w:pPr>
+      <w:rPr>
+        <w:rFonts w:ascii="Wingdings" w:hAnsi="Wingdings" w:hint="default"/>
+      </w:rPr>
+    </w:lvl>
+    <w:lvl w:ilvl="6" w:tplc="04090001" w:tentative="1">
+      <w:start w:val="1"/>
+      <w:numFmt w:val="bullet"/>
+      <w:lvlText w:val=""/>
+      <w:lvlJc w:val="left"/>
+      <w:pPr>
+        <w:ind w:left="5040" w:hanging="360"/>
+      </w:pPr>
+      <w:rPr>
+        <w:rFonts w:ascii="Symbol" w:hAnsi="Symbol" w:hint="default"/>
+      </w:rPr>
+    </w:lvl>
+    <w:lvl w:ilvl="7" w:tplc="04090003" w:tentative="1">
+      <w:start w:val="1"/>
+      <w:numFmt w:val="bullet"/>
+      <w:lvlText w:val="o"/>
+      <w:lvlJc w:val="left"/>
+      <w:pPr>
+        <w:ind w:left="5760" w:hanging="360"/>
+      </w:pPr>
+      <w:rPr>
+        <w:rFonts w:ascii="Courier New" w:hAnsi="Courier New" w:hint="default"/>
+      </w:rPr>
+    </w:lvl>
+    <w:lvl w:ilvl="8" w:tplc="04090005" w:tentative="1">
+      <w:start w:val="1"/>
+      <w:numFmt w:val="bullet"/>
+      <w:lvlText w:val=""/>
+      <w:lvlJc w:val="left"/>
+      <w:pPr>
+        <w:ind w:left="6480" w:hanging="360"/>
+      </w:pPr>
+      <w:rPr>
+        <w:rFonts w:ascii="Wingdings" w:hAnsi="Wingdings" w:hint="default"/>
+      </w:rPr>
+    </w:lvl>
+  </w:abstractNum>
+  <w:abstractNum w:abstractNumId="9">
     <w:nsid w:val="57937A46"/>
     <w:multiLevelType w:val="hybridMultilevel"/>
     <w:tmpl w:val="1E94638A"/>
@@ -1067,7 +1429,7 @@
       </w:rPr>
     </w:lvl>
   </w:abstractNum>
-  <w:abstractNum w:abstractNumId="8">
+  <w:abstractNum w:abstractNumId="10">
     <w:nsid w:val="642B0C32"/>
     <w:multiLevelType w:val="multilevel"/>
     <w:tmpl w:val="5A723C5C"/>
@@ -1201,7 +1563,7 @@
       </w:rPr>
     </w:lvl>
   </w:abstractNum>
-  <w:abstractNum w:abstractNumId="9">
+  <w:abstractNum w:abstractNumId="11">
     <w:nsid w:val="6D0D5BAB"/>
     <w:multiLevelType w:val="multilevel"/>
     <w:tmpl w:val="2A1A8956"/>
@@ -1333,7 +1695,7 @@
       </w:rPr>
     </w:lvl>
   </w:abstractNum>
-  <w:abstractNum w:abstractNumId="10">
+  <w:abstractNum w:abstractNumId="12">
     <w:nsid w:val="7007186C"/>
     <w:multiLevelType w:val="multilevel"/>
     <w:tmpl w:val="700C01D4"/>
@@ -1467,7 +1829,7 @@
       </w:rPr>
     </w:lvl>
   </w:abstractNum>
-  <w:abstractNum w:abstractNumId="11">
+  <w:abstractNum w:abstractNumId="13">
     <w:nsid w:val="7A8626E4"/>
     <w:multiLevelType w:val="multilevel"/>
     <w:tmpl w:val="E16689FE"/>
@@ -1611,7 +1973,7 @@
       </w:rPr>
     </w:lvl>
   </w:abstractNum>
-  <w:abstractNum w:abstractNumId="12">
+  <w:abstractNum w:abstractNumId="14">
     <w:nsid w:val="7EE03964"/>
     <w:multiLevelType w:val="multilevel"/>
     <w:tmpl w:val="817ABE0C"/>
@@ -1745,7 +2107,7 @@
       </w:rPr>
     </w:lvl>
   </w:abstractNum>
-  <w:abstractNum w:abstractNumId="13">
+  <w:abstractNum w:abstractNumId="15">
     <w:nsid w:val="7F3A3581"/>
     <w:multiLevelType w:val="multilevel"/>
     <w:tmpl w:val="271A6B66"/>
@@ -1880,34 +2242,34 @@
     </w:lvl>
   </w:abstractNum>
   <w:num w:numId="1">
-    <w:abstractNumId w:val="7"/>
+    <w:abstractNumId w:val="9"/>
   </w:num>
   <w:num w:numId="2">
-    <w:abstractNumId w:val="9"/>
+    <w:abstractNumId w:val="11"/>
   </w:num>
   <w:num w:numId="3">
     <w:abstractNumId w:val="0"/>
   </w:num>
   <w:num w:numId="4">
-    <w:abstractNumId w:val="13"/>
+    <w:abstractNumId w:val="15"/>
   </w:num>
   <w:num w:numId="5">
-    <w:abstractNumId w:val="8"/>
+    <w:abstractNumId w:val="10"/>
   </w:num>
   <w:num w:numId="6">
-    <w:abstractNumId w:val="10"/>
+    <w:abstractNumId w:val="12"/>
   </w:num>
   <w:num w:numId="7">
+    <w:abstractNumId w:val="5"/>
+  </w:num>
+  <w:num w:numId="8">
+    <w:abstractNumId w:val="14"/>
+  </w:num>
+  <w:num w:numId="9">
     <w:abstractNumId w:val="4"/>
   </w:num>
-  <w:num w:numId="8">
-    <w:abstractNumId w:val="12"/>
-  </w:num>
-  <w:num w:numId="9">
-    <w:abstractNumId w:val="3"/>
-  </w:num>
   <w:num w:numId="10">
-    <w:abstractNumId w:val="11"/>
+    <w:abstractNumId w:val="13"/>
   </w:num>
   <w:num w:numId="11">
     <w:abstractNumId w:val="0"/>
@@ -1940,7 +2302,7 @@
     </w:lvlOverride>
   </w:num>
   <w:num w:numId="12">
-    <w:abstractNumId w:val="11"/>
+    <w:abstractNumId w:val="13"/>
     <w:lvlOverride w:ilvl="0">
       <w:startOverride w:val="1"/>
     </w:lvlOverride>
@@ -2000,7 +2362,7 @@
     </w:lvlOverride>
   </w:num>
   <w:num w:numId="14">
-    <w:abstractNumId w:val="11"/>
+    <w:abstractNumId w:val="13"/>
     <w:lvlOverride w:ilvl="0">
       <w:startOverride w:val="1"/>
     </w:lvlOverride>
@@ -2120,15 +2482,21 @@
     </w:lvlOverride>
   </w:num>
   <w:num w:numId="18">
-    <w:abstractNumId w:val="6"/>
+    <w:abstractNumId w:val="7"/>
   </w:num>
   <w:num w:numId="19">
     <w:abstractNumId w:val="1"/>
   </w:num>
   <w:num w:numId="20">
-    <w:abstractNumId w:val="5"/>
+    <w:abstractNumId w:val="6"/>
   </w:num>
   <w:num w:numId="21">
+    <w:abstractNumId w:val="3"/>
+  </w:num>
+  <w:num w:numId="22">
+    <w:abstractNumId w:val="8"/>
+  </w:num>
+  <w:num w:numId="23">
     <w:abstractNumId w:val="2"/>
   </w:num>
 </w:numbering>
@@ -2151,7 +2519,7 @@
       </w:pPr>
     </w:pPrDefault>
   </w:docDefaults>
-  <w:latentStyles w:defLockedState="0" w:defUIPriority="99" w:defSemiHidden="1" w:defUnhideWhenUsed="1" w:defQFormat="0" w:count="267">
+  <w:latentStyles w:defLockedState="0" w:defUIPriority="99" w:defSemiHidden="1" w:defUnhideWhenUsed="1" w:defQFormat="0" w:count="276">
     <w:lsdException w:name="Normal" w:semiHidden="0" w:uiPriority="0" w:unhideWhenUsed="0" w:qFormat="1"/>
     <w:lsdException w:name="heading 1" w:semiHidden="0" w:uiPriority="0" w:unhideWhenUsed="0" w:qFormat="1"/>
     <w:lsdException w:name="heading 2" w:uiPriority="0" w:qFormat="1"/>
@@ -2398,7 +2766,6 @@
     <w:uiPriority w:val="1"/>
     <w:semiHidden/>
     <w:unhideWhenUsed/>
-    <w:rsid w:val="003F5CC3"/>
   </w:style>
   <w:style w:type="table" w:default="1" w:styleId="TableNormal">
     <w:name w:val="Normal Table"/>
@@ -2420,7 +2787,6 @@
     <w:uiPriority w:val="99"/>
     <w:semiHidden/>
     <w:unhideWhenUsed/>
-    <w:rsid w:val="003F5CC3"/>
   </w:style>
   <w:style w:type="character" w:customStyle="1" w:styleId="Heading1Char">
     <w:name w:val="Heading 1 Char"/>
@@ -3627,7 +3993,7 @@
 </file>
 
 <file path=word/stylesWithEffects.xml><?xml version="1.0" encoding="utf-8"?>
-<w:styles xmlns:wpc="http://schemas.microsoft.com/office/word/2010/wordprocessingCanvas" xmlns:mc="http://schemas.openxmlformats.org/markup-compatibility/2006" xmlns:o="urn:schemas-microsoft-com:office:office" xmlns:r="http://schemas.openxmlformats.org/officeDocument/2006/relationships" xmlns:m="http://schemas.openxmlformats.org/officeDocument/2006/math" xmlns:v="urn:schemas-microsoft-com:vml" xmlns:wp14="http://schemas.microsoft.com/office/word/2010/wordprocessingDrawing" xmlns:wp="http://schemas.openxmlformats.org/drawingml/2006/wordprocessingDrawing" xmlns:w10="urn:schemas-microsoft-com:office:word" xmlns:w="http://schemas.openxmlformats.org/wordprocessingml/2006/main" xmlns:w14="http://schemas.microsoft.com/office/word/2010/wordml" xmlns:wpg="http://schemas.microsoft.com/office/word/2010/wordprocessingGroup" xmlns:wpi="http://schemas.microsoft.com/office/word/2010/wordprocessingInk" xmlns:wne="http://schemas.microsoft.com/office/word/2006/wordml" xmlns:wps="http://schemas.microsoft.com/office/word/2010/wordprocessingShape" mc:Ignorable="w14 wp14">
+<w:styles xmlns:wpc="http://schemas.microsoft.com/office/word/2010/wordprocessingCanvas" xmlns:mo="http://schemas.microsoft.com/office/mac/office/2008/main" xmlns:mc="http://schemas.openxmlformats.org/markup-compatibility/2006" xmlns:mv="urn:schemas-microsoft-com:mac:vml" xmlns:o="urn:schemas-microsoft-com:office:office" xmlns:r="http://schemas.openxmlformats.org/officeDocument/2006/relationships" xmlns:m="http://schemas.openxmlformats.org/officeDocument/2006/math" xmlns:v="urn:schemas-microsoft-com:vml" xmlns:wp14="http://schemas.microsoft.com/office/word/2010/wordprocessingDrawing" xmlns:wp="http://schemas.openxmlformats.org/drawingml/2006/wordprocessingDrawing" xmlns:w10="urn:schemas-microsoft-com:office:word" xmlns:w="http://schemas.openxmlformats.org/wordprocessingml/2006/main" xmlns:w14="http://schemas.microsoft.com/office/word/2010/wordml" xmlns:wpg="http://schemas.microsoft.com/office/word/2010/wordprocessingGroup" xmlns:wpi="http://schemas.microsoft.com/office/word/2010/wordprocessingInk" xmlns:wne="http://schemas.microsoft.com/office/word/2006/wordml" xmlns:wps="http://schemas.microsoft.com/office/word/2010/wordprocessingShape" mc:Ignorable="w14 wp14">
   <w:docDefaults>
     <w:rPrDefault>
       <w:rPr>
@@ -3643,7 +4009,7 @@
       </w:pPr>
     </w:pPrDefault>
   </w:docDefaults>
-  <w:latentStyles w:defLockedState="0" w:defUIPriority="99" w:defSemiHidden="1" w:defUnhideWhenUsed="1" w:defQFormat="0" w:count="267">
+  <w:latentStyles w:defLockedState="0" w:defUIPriority="99" w:defSemiHidden="1" w:defUnhideWhenUsed="1" w:defQFormat="0" w:count="276">
     <w:lsdException w:name="Normal" w:semiHidden="0" w:uiPriority="0" w:unhideWhenUsed="0" w:qFormat="1"/>
     <w:lsdException w:name="heading 1" w:semiHidden="0" w:uiPriority="0" w:unhideWhenUsed="0" w:qFormat="1"/>
     <w:lsdException w:name="heading 2" w:uiPriority="0" w:qFormat="1"/>
@@ -3890,7 +4256,6 @@
     <w:uiPriority w:val="1"/>
     <w:semiHidden/>
     <w:unhideWhenUsed/>
-    <w:rsid w:val="003F5CC3"/>
   </w:style>
   <w:style w:type="table" w:default="1" w:styleId="TableNormal">
     <w:name w:val="Normal Table"/>
@@ -3912,7 +4277,6 @@
     <w:uiPriority w:val="99"/>
     <w:semiHidden/>
     <w:unhideWhenUsed/>
-    <w:rsid w:val="003F5CC3"/>
   </w:style>
   <w:style w:type="character" w:customStyle="1" w:styleId="Heading1Char">
     <w:name w:val="Heading 1 Char"/>
@@ -5119,7 +5483,7 @@
 </file>
 
 <file path=word/glossary/document.xml><?xml version="1.0" encoding="utf-8"?>
-<w:glossaryDocument xmlns:wpc="http://schemas.microsoft.com/office/word/2010/wordprocessingCanvas" xmlns:mc="http://schemas.openxmlformats.org/markup-compatibility/2006" xmlns:o="urn:schemas-microsoft-com:office:office" xmlns:r="http://schemas.openxmlformats.org/officeDocument/2006/relationships" xmlns:m="http://schemas.openxmlformats.org/officeDocument/2006/math" xmlns:v="urn:schemas-microsoft-com:vml" xmlns:wp14="http://schemas.microsoft.com/office/word/2010/wordprocessingDrawing" xmlns:wp="http://schemas.openxmlformats.org/drawingml/2006/wordprocessingDrawing" xmlns:w10="urn:schemas-microsoft-com:office:word" xmlns:w="http://schemas.openxmlformats.org/wordprocessingml/2006/main" xmlns:w14="http://schemas.microsoft.com/office/word/2010/wordml" xmlns:wpg="http://schemas.microsoft.com/office/word/2010/wordprocessingGroup" xmlns:wpi="http://schemas.microsoft.com/office/word/2010/wordprocessingInk" xmlns:wne="http://schemas.microsoft.com/office/word/2006/wordml" xmlns:wps="http://schemas.microsoft.com/office/word/2010/wordprocessingShape" mc:Ignorable="w14 wp14">
+<w:glossaryDocument xmlns:wpc="http://schemas.microsoft.com/office/word/2010/wordprocessingCanvas" xmlns:mo="http://schemas.microsoft.com/office/mac/office/2008/main" xmlns:mc="http://schemas.openxmlformats.org/markup-compatibility/2006" xmlns:mv="urn:schemas-microsoft-com:mac:vml" xmlns:o="urn:schemas-microsoft-com:office:office" xmlns:r="http://schemas.openxmlformats.org/officeDocument/2006/relationships" xmlns:m="http://schemas.openxmlformats.org/officeDocument/2006/math" xmlns:v="urn:schemas-microsoft-com:vml" xmlns:wp14="http://schemas.microsoft.com/office/word/2010/wordprocessingDrawing" xmlns:wp="http://schemas.openxmlformats.org/drawingml/2006/wordprocessingDrawing" xmlns:w10="urn:schemas-microsoft-com:office:word" xmlns:w="http://schemas.openxmlformats.org/wordprocessingml/2006/main" xmlns:w14="http://schemas.microsoft.com/office/word/2010/wordml" xmlns:wpg="http://schemas.microsoft.com/office/word/2010/wordprocessingGroup" xmlns:wpi="http://schemas.microsoft.com/office/word/2010/wordprocessingInk" xmlns:wne="http://schemas.microsoft.com/office/word/2006/wordml" xmlns:wps="http://schemas.microsoft.com/office/word/2010/wordprocessingShape" mc:Ignorable="w14 wp14">
   <w:docParts>
     <w:docPart>
       <w:docPartPr>
@@ -5156,23 +5520,23 @@
   <w:font w:name="Times New Roman">
     <w:panose1 w:val="02020603050405020304"/>
     <w:charset w:val="00"/>
-    <w:family w:val="roman"/>
+    <w:family w:val="auto"/>
     <w:pitch w:val="variable"/>
-    <w:sig w:usb0="E0002AFF" w:usb1="C0007841" w:usb2="00000009" w:usb3="00000000" w:csb0="000001FF" w:csb1="00000000"/>
+    <w:sig w:usb0="00000003" w:usb1="00000000" w:usb2="00000000" w:usb3="00000000" w:csb0="00000001" w:csb1="00000000"/>
   </w:font>
   <w:font w:name="Symbol">
-    <w:panose1 w:val="05050102010706020507"/>
+    <w:panose1 w:val="00000000000000000000"/>
     <w:charset w:val="02"/>
-    <w:family w:val="roman"/>
+    <w:family w:val="auto"/>
     <w:pitch w:val="variable"/>
     <w:sig w:usb0="00000000" w:usb1="10000000" w:usb2="00000000" w:usb3="00000000" w:csb0="80000000" w:csb1="00000000"/>
   </w:font>
   <w:font w:name="Verdana">
     <w:panose1 w:val="020B0604030504040204"/>
     <w:charset w:val="00"/>
-    <w:family w:val="swiss"/>
+    <w:family w:val="auto"/>
     <w:pitch w:val="variable"/>
-    <w:sig w:usb0="A10006FF" w:usb1="4000205B" w:usb2="00000010" w:usb3="00000000" w:csb0="0000019F" w:csb1="00000000"/>
+    <w:sig w:usb0="00000003" w:usb1="00000000" w:usb2="00000000" w:usb3="00000000" w:csb0="00000001" w:csb1="00000000"/>
   </w:font>
   <w:font w:name="Wingdings">
     <w:panose1 w:val="05000000000000000000"/>
@@ -5184,23 +5548,39 @@
   <w:font w:name="Courier New">
     <w:panose1 w:val="02070309020205020404"/>
     <w:charset w:val="00"/>
-    <w:family w:val="modern"/>
-    <w:pitch w:val="fixed"/>
-    <w:sig w:usb0="E0002AFF" w:usb1="C0007843" w:usb2="00000009" w:usb3="00000000" w:csb0="000001FF" w:csb1="00000000"/>
+    <w:family w:val="auto"/>
+    <w:pitch w:val="variable"/>
+    <w:sig w:usb0="00000003" w:usb1="00000000" w:usb2="00000000" w:usb3="00000000" w:csb0="00000001" w:csb1="00000000"/>
   </w:font>
   <w:font w:name="Calibri">
     <w:panose1 w:val="020F0502020204030204"/>
     <w:charset w:val="00"/>
-    <w:family w:val="swiss"/>
+    <w:family w:val="auto"/>
     <w:pitch w:val="variable"/>
-    <w:sig w:usb0="E10002FF" w:usb1="4000ACFF" w:usb2="00000009" w:usb3="00000000" w:csb0="0000019F" w:csb1="00000000"/>
+    <w:sig w:usb0="00000003" w:usb1="00000000" w:usb2="00000000" w:usb3="00000000" w:csb0="00000001" w:csb1="00000000"/>
+  </w:font>
+  <w:font w:name="ＭＳ 明朝">
+    <w:panose1 w:val="00000000000000000000"/>
+    <w:charset w:val="80"/>
+    <w:family w:val="roman"/>
+    <w:notTrueType/>
+    <w:pitch w:val="fixed"/>
+    <w:sig w:usb0="00000001" w:usb1="08070000" w:usb2="00000010" w:usb3="00000000" w:csb0="00020000" w:csb1="00000000"/>
   </w:font>
   <w:font w:name="Cambria">
     <w:panose1 w:val="02040503050406030204"/>
     <w:charset w:val="00"/>
-    <w:family w:val="roman"/>
+    <w:family w:val="auto"/>
     <w:pitch w:val="variable"/>
-    <w:sig w:usb0="E00002FF" w:usb1="400004FF" w:usb2="00000000" w:usb3="00000000" w:csb0="0000019F" w:csb1="00000000"/>
+    <w:sig w:usb0="00000003" w:usb1="00000000" w:usb2="00000000" w:usb3="00000000" w:csb0="00000001" w:csb1="00000000"/>
+  </w:font>
+  <w:font w:name="ＭＳ ゴシック">
+    <w:panose1 w:val="00000000000000000000"/>
+    <w:charset w:val="80"/>
+    <w:family w:val="modern"/>
+    <w:notTrueType/>
+    <w:pitch w:val="fixed"/>
+    <w:sig w:usb0="00000001" w:usb1="08070000" w:usb2="00000010" w:usb3="00000000" w:csb0="00020000" w:csb1="00000000"/>
   </w:font>
   <w:font w:name="Franklin Gothic Condensed">
     <w:panose1 w:val="00000000000000000000"/>
@@ -5213,20 +5593,20 @@
   <w:font w:name="Arial">
     <w:panose1 w:val="020B0604020202020204"/>
     <w:charset w:val="00"/>
-    <w:family w:val="swiss"/>
+    <w:family w:val="auto"/>
     <w:pitch w:val="variable"/>
-    <w:sig w:usb0="E0002AFF" w:usb1="C0007843" w:usb2="00000009" w:usb3="00000000" w:csb0="000001FF" w:csb1="00000000"/>
+    <w:sig w:usb0="00000003" w:usb1="00000000" w:usb2="00000000" w:usb3="00000000" w:csb0="00000001" w:csb1="00000000"/>
   </w:font>
   <w:font w:name="Consolas">
     <w:panose1 w:val="020B0609020204030204"/>
     <w:charset w:val="00"/>
-    <w:family w:val="modern"/>
-    <w:pitch w:val="fixed"/>
-    <w:sig w:usb0="E10002FF" w:usb1="4000FCFF" w:usb2="00000009" w:usb3="00000000" w:csb0="0000019F" w:csb1="00000000"/>
+    <w:family w:val="auto"/>
+    <w:pitch w:val="variable"/>
+    <w:sig w:usb0="00000003" w:usb1="00000000" w:usb2="00000000" w:usb3="00000000" w:csb0="00000001" w:csb1="00000000"/>
   </w:font>
   <w:font w:name="Batang">
     <w:altName w:val="바탕"/>
-    <w:panose1 w:val="02030600000101010101"/>
+    <w:panose1 w:val="00000000000000000000"/>
     <w:charset w:val="81"/>
     <w:family w:val="auto"/>
     <w:notTrueType/>
@@ -5236,9 +5616,9 @@
   <w:font w:name="Tahoma">
     <w:panose1 w:val="020B0604030504040204"/>
     <w:charset w:val="00"/>
-    <w:family w:val="swiss"/>
+    <w:family w:val="auto"/>
     <w:pitch w:val="variable"/>
-    <w:sig w:usb0="E1002EFF" w:usb1="C000605B" w:usb2="00000029" w:usb3="00000000" w:csb0="000101FF" w:csb1="00000000"/>
+    <w:sig w:usb0="00000003" w:usb1="00000000" w:usb2="00000000" w:usb3="00000000" w:csb0="00000001" w:csb1="00000000"/>
   </w:font>
 </w:fonts>
 </file>
@@ -5257,6 +5637,7 @@
   </w:compat>
   <w:rsids>
     <w:rsidRoot w:val="00606DBA"/>
+    <w:rsid w:val="001230AE"/>
     <w:rsid w:val="00606DBA"/>
   </w:rsids>
   <m:mathPr>
@@ -5272,8 +5653,9 @@
     <m:intLim m:val="subSup"/>
     <m:naryLim m:val="undOvr"/>
   </m:mathPr>
-  <w:themeFontLang w:val="en-US"/>
+  <w:themeFontLang w:val="en-US" w:eastAsia="ja-JP"/>
   <w:clrSchemeMapping w:bg1="light1" w:t1="dark1" w:bg2="light2" w:t2="dark2" w:accent1="accent1" w:accent2="accent2" w:accent3="accent3" w:accent4="accent4" w:accent5="accent5" w:accent6="accent6" w:hyperlink="hyperlink" w:followedHyperlink="followedHyperlink"/>
+  <w:doNotAutoCompressPictures/>
   <w:decimalSymbol w:val="."/>
   <w:listSeparator w:val=","/>
 </w:settings>
@@ -5296,7 +5678,7 @@
       </w:pPr>
     </w:pPrDefault>
   </w:docDefaults>
-  <w:latentStyles w:defLockedState="0" w:defUIPriority="99" w:defSemiHidden="1" w:defUnhideWhenUsed="1" w:defQFormat="0" w:count="267">
+  <w:latentStyles w:defLockedState="0" w:defUIPriority="99" w:defSemiHidden="1" w:defUnhideWhenUsed="1" w:defQFormat="0" w:count="276">
     <w:lsdException w:name="Normal" w:semiHidden="0" w:uiPriority="0" w:unhideWhenUsed="0" w:qFormat="1"/>
     <w:lsdException w:name="heading 1" w:semiHidden="0" w:uiPriority="9" w:unhideWhenUsed="0" w:qFormat="1"/>
     <w:lsdException w:name="heading 2" w:uiPriority="9" w:qFormat="1"/>
@@ -5480,7 +5862,7 @@
 </file>
 
 <file path=word/glossary/stylesWithEffects.xml><?xml version="1.0" encoding="utf-8"?>
-<w:styles xmlns:wpc="http://schemas.microsoft.com/office/word/2010/wordprocessingCanvas" xmlns:mc="http://schemas.openxmlformats.org/markup-compatibility/2006" xmlns:o="urn:schemas-microsoft-com:office:office" xmlns:r="http://schemas.openxmlformats.org/officeDocument/2006/relationships" xmlns:m="http://schemas.openxmlformats.org/officeDocument/2006/math" xmlns:v="urn:schemas-microsoft-com:vml" xmlns:wp14="http://schemas.microsoft.com/office/word/2010/wordprocessingDrawing" xmlns:wp="http://schemas.openxmlformats.org/drawingml/2006/wordprocessingDrawing" xmlns:w10="urn:schemas-microsoft-com:office:word" xmlns:w="http://schemas.openxmlformats.org/wordprocessingml/2006/main" xmlns:w14="http://schemas.microsoft.com/office/word/2010/wordml" xmlns:wpg="http://schemas.microsoft.com/office/word/2010/wordprocessingGroup" xmlns:wpi="http://schemas.microsoft.com/office/word/2010/wordprocessingInk" xmlns:wne="http://schemas.microsoft.com/office/word/2006/wordml" xmlns:wps="http://schemas.microsoft.com/office/word/2010/wordprocessingShape" mc:Ignorable="w14 wp14">
+<w:styles xmlns:wpc="http://schemas.microsoft.com/office/word/2010/wordprocessingCanvas" xmlns:mo="http://schemas.microsoft.com/office/mac/office/2008/main" xmlns:mc="http://schemas.openxmlformats.org/markup-compatibility/2006" xmlns:mv="urn:schemas-microsoft-com:mac:vml" xmlns:o="urn:schemas-microsoft-com:office:office" xmlns:r="http://schemas.openxmlformats.org/officeDocument/2006/relationships" xmlns:m="http://schemas.openxmlformats.org/officeDocument/2006/math" xmlns:v="urn:schemas-microsoft-com:vml" xmlns:wp14="http://schemas.microsoft.com/office/word/2010/wordprocessingDrawing" xmlns:wp="http://schemas.openxmlformats.org/drawingml/2006/wordprocessingDrawing" xmlns:w10="urn:schemas-microsoft-com:office:word" xmlns:w="http://schemas.openxmlformats.org/wordprocessingml/2006/main" xmlns:w14="http://schemas.microsoft.com/office/word/2010/wordml" xmlns:wpg="http://schemas.microsoft.com/office/word/2010/wordprocessingGroup" xmlns:wpi="http://schemas.microsoft.com/office/word/2010/wordprocessingInk" xmlns:wne="http://schemas.microsoft.com/office/word/2006/wordml" xmlns:wps="http://schemas.microsoft.com/office/word/2010/wordprocessingShape" mc:Ignorable="w14 wp14">
   <w:docDefaults>
     <w:rPrDefault>
       <w:rPr>
@@ -5496,7 +5878,7 @@
       </w:pPr>
     </w:pPrDefault>
   </w:docDefaults>
-  <w:latentStyles w:defLockedState="0" w:defUIPriority="99" w:defSemiHidden="1" w:defUnhideWhenUsed="1" w:defQFormat="0" w:count="267">
+  <w:latentStyles w:defLockedState="0" w:defUIPriority="99" w:defSemiHidden="1" w:defUnhideWhenUsed="1" w:defQFormat="0" w:count="276">
     <w:lsdException w:name="Normal" w:semiHidden="0" w:uiPriority="0" w:unhideWhenUsed="0" w:qFormat="1"/>
     <w:lsdException w:name="heading 1" w:semiHidden="0" w:uiPriority="9" w:unhideWhenUsed="0" w:qFormat="1"/>
     <w:lsdException w:name="heading 2" w:uiPriority="9" w:qFormat="1"/>
@@ -5683,6 +6065,7 @@
 <w:webSettings xmlns:mc="http://schemas.openxmlformats.org/markup-compatibility/2006" xmlns:r="http://schemas.openxmlformats.org/officeDocument/2006/relationships" xmlns:w="http://schemas.openxmlformats.org/wordprocessingml/2006/main" xmlns:w14="http://schemas.microsoft.com/office/word/2010/wordml" mc:Ignorable="w14">
   <w:optimizeForBrowser/>
   <w:allowPNG/>
+  <w:doNotSaveAsSingleFile/>
 </w:webSettings>
 </file>
 

</xml_diff>